<commit_message>
fix: update document templates to use standardized supporting documents variable
- Replaced 'supportingDocsList' with 'supportingDocs' in multiple document templates
- Ensured consistency across all templates for restoration and migration forms
</commit_message>
<xml_diff>
--- a/public/CON_Template_multiple.docx
+++ b/public/CON_Template_multiple.docx
@@ -79,64 +79,18 @@
           <w:szCs w:val="28"/>
           <w:lang w:val="en-US"/>
         </w:rPr>
-        <w:t>{</w:t>
-      </w:r>
-      <w:proofErr w:type="spellStart"/>
-      <w:proofErr w:type="gramStart"/>
-      <w:r>
-        <w:rPr>
-          <w:rFonts w:ascii="Tahoma" w:hAnsi="Tahoma" w:cs="Tahoma"/>
-          <w:sz w:val="28"/>
-          <w:szCs w:val="28"/>
-          <w:lang w:val="en-US"/>
-        </w:rPr>
-        <w:t>mda</w:t>
-      </w:r>
-      <w:proofErr w:type="spellEnd"/>
-      <w:proofErr w:type="gramEnd"/>
-      <w:r>
-        <w:rPr>
-          <w:rFonts w:ascii="Tahoma" w:hAnsi="Tahoma" w:cs="Tahoma"/>
-          <w:sz w:val="28"/>
-          <w:szCs w:val="28"/>
-          <w:lang w:val="en-US"/>
-        </w:rPr>
-        <w:t xml:space="preserve">} has forwarded a letter with </w:t>
-      </w:r>
-      <w:r>
-        <w:rPr>
-          <w:rFonts w:ascii="Tahoma" w:hAnsi="Tahoma" w:cs="Tahoma"/>
-          <w:b/>
-          <w:bCs/>
-          <w:sz w:val="28"/>
-          <w:szCs w:val="28"/>
-          <w:lang w:val="en-US"/>
-        </w:rPr>
-        <w:t>Ref No: {</w:t>
-      </w:r>
-      <w:proofErr w:type="spellStart"/>
-      <w:r>
-        <w:rPr>
-          <w:rFonts w:ascii="Tahoma" w:hAnsi="Tahoma" w:cs="Tahoma"/>
-          <w:b/>
-          <w:bCs/>
-          <w:sz w:val="28"/>
-          <w:szCs w:val="28"/>
-          <w:lang w:val="en-US"/>
-        </w:rPr>
-        <w:t>referenceNumber</w:t>
-      </w:r>
-      <w:proofErr w:type="spellEnd"/>
-      <w:r>
-        <w:rPr>
-          <w:rFonts w:ascii="Tahoma" w:hAnsi="Tahoma" w:cs="Tahoma"/>
-          <w:b/>
-          <w:bCs/>
-          <w:sz w:val="28"/>
-          <w:szCs w:val="28"/>
-          <w:lang w:val="en-US"/>
-        </w:rPr>
-        <w:t xml:space="preserve">} </w:t>
+        <w:t xml:space="preserve">{mda} has forwarded a letter with </w:t>
+      </w:r>
+      <w:r>
+        <w:rPr>
+          <w:rFonts w:ascii="Tahoma" w:hAnsi="Tahoma" w:cs="Tahoma"/>
+          <w:b/>
+          <w:bCs/>
+          <w:sz w:val="28"/>
+          <w:szCs w:val="28"/>
+          <w:lang w:val="en-US"/>
+        </w:rPr>
+        <w:t xml:space="preserve">Ref No: {referenceNumber} </w:t>
       </w:r>
       <w:r>
         <w:rPr>
@@ -157,31 +111,7 @@
           <w:szCs w:val="28"/>
           <w:lang w:val="en-US"/>
         </w:rPr>
-        <w:t xml:space="preserve"> {</w:t>
-      </w:r>
-      <w:proofErr w:type="spellStart"/>
-      <w:r>
-        <w:rPr>
-          <w:rFonts w:ascii="Tahoma" w:hAnsi="Tahoma" w:cs="Tahoma"/>
-          <w:b/>
-          <w:bCs/>
-          <w:sz w:val="28"/>
-          <w:szCs w:val="28"/>
-          <w:lang w:val="en-US"/>
-        </w:rPr>
-        <w:t>requestDate</w:t>
-      </w:r>
-      <w:proofErr w:type="spellEnd"/>
-      <w:r>
-        <w:rPr>
-          <w:rFonts w:ascii="Tahoma" w:hAnsi="Tahoma" w:cs="Tahoma"/>
-          <w:b/>
-          <w:bCs/>
-          <w:sz w:val="28"/>
-          <w:szCs w:val="28"/>
-          <w:lang w:val="en-US"/>
-        </w:rPr>
-        <w:t>}</w:t>
+        <w:t xml:space="preserve"> {requestDate}</w:t>
       </w:r>
       <w:r>
         <w:rPr>
@@ -220,27 +150,279 @@
           <w:lang w:val="en-US"/>
         </w:rPr>
         <w:tab/>
-        <w:t xml:space="preserve">In view of the sensitive nature of changes on the HR Records in question on the IPPIS Platform, the request has been examined vis-à-vis the attached </w:t>
-      </w:r>
-      <w:proofErr w:type="gramStart"/>
-      <w:r>
-        <w:rPr>
-          <w:rFonts w:ascii="Tahoma" w:hAnsi="Tahoma" w:cs="Tahoma"/>
-          <w:sz w:val="28"/>
-          <w:szCs w:val="28"/>
-          <w:lang w:val="en-US"/>
-        </w:rPr>
-        <w:t>documents,</w:t>
-      </w:r>
-      <w:proofErr w:type="gramEnd"/>
-      <w:r>
-        <w:rPr>
-          <w:rFonts w:ascii="Tahoma" w:hAnsi="Tahoma" w:cs="Tahoma"/>
-          <w:sz w:val="28"/>
-          <w:szCs w:val="28"/>
-          <w:lang w:val="en-US"/>
-        </w:rPr>
-        <w:t xml:space="preserve"> and the Officer's records on the IPPIS Platform are outlined below.</w:t>
+        <w:t>Please note that the required documents for change of Name</w:t>
+      </w:r>
+      <w:r>
+        <w:rPr>
+          <w:rFonts w:ascii="Tahoma" w:hAnsi="Tahoma" w:cs="Tahoma"/>
+          <w:bCs/>
+          <w:sz w:val="28"/>
+          <w:szCs w:val="28"/>
+          <w:lang w:val="en-US"/>
+        </w:rPr>
+        <w:t xml:space="preserve"> </w:t>
+      </w:r>
+      <w:r>
+        <w:rPr>
+          <w:rFonts w:ascii="Tahoma" w:hAnsi="Tahoma" w:cs="Tahoma"/>
+          <w:sz w:val="28"/>
+          <w:szCs w:val="28"/>
+          <w:lang w:val="en-US"/>
+        </w:rPr>
+        <w:t>based on the IPPIS Standard Operating Procedure (SOP) are:</w:t>
+      </w:r>
+    </w:p>
+    <w:p>
+      <w:pPr>
+        <w:ind w:firstLine="720"/>
+        <w:jc w:val="both"/>
+        <w:rPr>
+          <w:rFonts w:ascii="Tahoma" w:hAnsi="Tahoma" w:cs="Tahoma"/>
+          <w:bCs/>
+          <w:sz w:val="28"/>
+          <w:szCs w:val="28"/>
+          <w:lang w:val="en-US"/>
+        </w:rPr>
+      </w:pPr>
+      <w:r>
+        <w:rPr>
+          <w:rFonts w:ascii="Tahoma" w:hAnsi="Tahoma" w:cs="Tahoma"/>
+          <w:bCs/>
+          <w:sz w:val="28"/>
+          <w:szCs w:val="28"/>
+          <w:lang w:val="en-US"/>
+        </w:rPr>
+        <w:t>i.</w:t>
+      </w:r>
+      <w:r>
+        <w:rPr>
+          <w:rFonts w:ascii="Tahoma" w:hAnsi="Tahoma" w:cs="Tahoma"/>
+          <w:bCs/>
+          <w:sz w:val="28"/>
+          <w:szCs w:val="28"/>
+          <w:lang w:val="en-US"/>
+        </w:rPr>
+        <w:tab/>
+        <w:t>Formal request from the officer’s MDA signed by the D(HRM).</w:t>
+      </w:r>
+    </w:p>
+    <w:p>
+      <w:pPr>
+        <w:ind w:firstLine="720"/>
+        <w:jc w:val="both"/>
+        <w:rPr>
+          <w:rFonts w:ascii="Tahoma" w:hAnsi="Tahoma" w:cs="Tahoma"/>
+          <w:bCs/>
+          <w:sz w:val="28"/>
+          <w:szCs w:val="28"/>
+          <w:lang w:val="en-US"/>
+        </w:rPr>
+      </w:pPr>
+      <w:r>
+        <w:rPr>
+          <w:rFonts w:ascii="Tahoma" w:hAnsi="Tahoma" w:cs="Tahoma"/>
+          <w:bCs/>
+          <w:sz w:val="28"/>
+          <w:szCs w:val="28"/>
+          <w:lang w:val="en-US"/>
+        </w:rPr>
+        <w:t>ii.</w:t>
+      </w:r>
+      <w:r>
+        <w:rPr>
+          <w:rFonts w:ascii="Tahoma" w:hAnsi="Tahoma" w:cs="Tahoma"/>
+          <w:bCs/>
+          <w:sz w:val="28"/>
+          <w:szCs w:val="28"/>
+          <w:lang w:val="en-US"/>
+        </w:rPr>
+        <w:tab/>
+        <w:t>Marriage certificate (Where necessary).</w:t>
+      </w:r>
+    </w:p>
+    <w:p>
+      <w:pPr>
+        <w:ind w:left="1440" w:hanging="720"/>
+        <w:jc w:val="both"/>
+        <w:rPr>
+          <w:rFonts w:ascii="Tahoma" w:hAnsi="Tahoma" w:cs="Tahoma"/>
+          <w:bCs/>
+          <w:sz w:val="28"/>
+          <w:szCs w:val="28"/>
+          <w:lang w:val="en-US"/>
+        </w:rPr>
+      </w:pPr>
+      <w:r>
+        <w:rPr>
+          <w:rFonts w:ascii="Tahoma" w:hAnsi="Tahoma" w:cs="Tahoma"/>
+          <w:bCs/>
+          <w:sz w:val="28"/>
+          <w:szCs w:val="28"/>
+          <w:lang w:val="en-US"/>
+        </w:rPr>
+        <w:t>iii.</w:t>
+      </w:r>
+      <w:r>
+        <w:rPr>
+          <w:rFonts w:ascii="Tahoma" w:hAnsi="Tahoma" w:cs="Tahoma"/>
+          <w:bCs/>
+          <w:sz w:val="28"/>
+          <w:szCs w:val="28"/>
+          <w:lang w:val="en-US"/>
+        </w:rPr>
+        <w:tab/>
+        <w:t>Court Affidavit clearly indicating reason for the change of name.</w:t>
+      </w:r>
+    </w:p>
+    <w:p>
+      <w:pPr>
+        <w:ind w:firstLine="720"/>
+        <w:jc w:val="both"/>
+        <w:rPr>
+          <w:rFonts w:ascii="Tahoma" w:hAnsi="Tahoma" w:cs="Tahoma"/>
+          <w:bCs/>
+          <w:sz w:val="28"/>
+          <w:szCs w:val="28"/>
+          <w:lang w:val="en-US"/>
+        </w:rPr>
+      </w:pPr>
+      <w:r>
+        <w:rPr>
+          <w:rFonts w:ascii="Tahoma" w:hAnsi="Tahoma" w:cs="Tahoma"/>
+          <w:bCs/>
+          <w:sz w:val="28"/>
+          <w:szCs w:val="28"/>
+          <w:lang w:val="en-US"/>
+        </w:rPr>
+        <w:t>iv.</w:t>
+      </w:r>
+      <w:r>
+        <w:rPr>
+          <w:rFonts w:ascii="Tahoma" w:hAnsi="Tahoma" w:cs="Tahoma"/>
+          <w:bCs/>
+          <w:sz w:val="28"/>
+          <w:szCs w:val="28"/>
+          <w:lang w:val="en-US"/>
+        </w:rPr>
+        <w:tab/>
+        <w:t>Newspaper Publication.</w:t>
+      </w:r>
+    </w:p>
+    <w:p>
+      <w:pPr>
+        <w:ind w:firstLine="720"/>
+        <w:jc w:val="both"/>
+        <w:rPr>
+          <w:rFonts w:ascii="Tahoma" w:hAnsi="Tahoma" w:cs="Tahoma"/>
+          <w:bCs/>
+          <w:sz w:val="28"/>
+          <w:szCs w:val="28"/>
+          <w:lang w:val="en-US"/>
+        </w:rPr>
+      </w:pPr>
+      <w:r>
+        <w:rPr>
+          <w:rFonts w:ascii="Tahoma" w:hAnsi="Tahoma" w:cs="Tahoma"/>
+          <w:bCs/>
+          <w:sz w:val="28"/>
+          <w:szCs w:val="28"/>
+          <w:lang w:val="en-US"/>
+        </w:rPr>
+        <w:t>v.</w:t>
+      </w:r>
+      <w:r>
+        <w:rPr>
+          <w:rFonts w:ascii="Tahoma" w:hAnsi="Tahoma" w:cs="Tahoma"/>
+          <w:bCs/>
+          <w:sz w:val="28"/>
+          <w:szCs w:val="28"/>
+          <w:lang w:val="en-US"/>
+        </w:rPr>
+        <w:tab/>
+        <w:t>Officer’s recent pay slip (optional).</w:t>
+      </w:r>
+    </w:p>
+    <w:p>
+      <w:pPr>
+        <w:ind w:firstLine="720"/>
+        <w:jc w:val="both"/>
+        <w:rPr>
+          <w:rFonts w:ascii="Tahoma" w:hAnsi="Tahoma" w:cs="Tahoma"/>
+          <w:bCs/>
+          <w:sz w:val="28"/>
+          <w:szCs w:val="28"/>
+          <w:lang w:val="en-US"/>
+        </w:rPr>
+      </w:pPr>
+      <w:r>
+        <w:rPr>
+          <w:rFonts w:ascii="Tahoma" w:hAnsi="Tahoma" w:cs="Tahoma"/>
+          <w:bCs/>
+          <w:sz w:val="28"/>
+          <w:szCs w:val="28"/>
+          <w:lang w:val="en-US"/>
+        </w:rPr>
+        <w:t>vi.</w:t>
+      </w:r>
+      <w:r>
+        <w:rPr>
+          <w:rFonts w:ascii="Tahoma" w:hAnsi="Tahoma" w:cs="Tahoma"/>
+          <w:bCs/>
+          <w:sz w:val="28"/>
+          <w:szCs w:val="28"/>
+          <w:lang w:val="en-US"/>
+        </w:rPr>
+        <w:tab/>
+        <w:t>Any other relevant document</w:t>
+      </w:r>
+    </w:p>
+    <w:p>
+      <w:pPr>
+        <w:jc w:val="both"/>
+        <w:rPr>
+          <w:rFonts w:ascii="Tahoma" w:hAnsi="Tahoma" w:cs="Tahoma"/>
+          <w:sz w:val="28"/>
+          <w:szCs w:val="28"/>
+          <w:lang w:val="en-US"/>
+        </w:rPr>
+      </w:pPr>
+    </w:p>
+    <w:p>
+      <w:pPr>
+        <w:jc w:val="both"/>
+        <w:rPr>
+          <w:rFonts w:ascii="Tahoma" w:hAnsi="Tahoma" w:cs="Tahoma"/>
+          <w:sz w:val="28"/>
+          <w:szCs w:val="28"/>
+          <w:lang w:val="en-US"/>
+        </w:rPr>
+      </w:pPr>
+      <w:r>
+        <w:rPr>
+          <w:rFonts w:ascii="Tahoma" w:hAnsi="Tahoma" w:cs="Tahoma"/>
+          <w:sz w:val="28"/>
+          <w:szCs w:val="28"/>
+          <w:lang w:val="en-US"/>
+        </w:rPr>
+        <w:t>3.</w:t>
+      </w:r>
+      <w:r>
+        <w:rPr>
+          <w:rFonts w:ascii="Tahoma" w:hAnsi="Tahoma" w:cs="Tahoma"/>
+          <w:sz w:val="28"/>
+          <w:szCs w:val="28"/>
+          <w:lang w:val="en-US"/>
+        </w:rPr>
+        <w:tab/>
+      </w:r>
+      <w:r>
+        <w:rPr>
+          <w:rFonts w:ascii="Tahoma" w:hAnsi="Tahoma" w:cs="Tahoma"/>
+          <w:sz w:val="28"/>
+          <w:szCs w:val="28"/>
+          <w:lang w:val="en-US"/>
+        </w:rPr>
+        <w:t>In view of the sensitive nature of changes on the HR Records in question on the IPPIS Platform, the request has been examined vis-à-vis the attached documents, and the Officer's records on the IPPIS Platform are outlined below.</w:t>
       </w:r>
     </w:p>
     <w:p>
@@ -584,27 +766,7 @@
                 <w:szCs w:val="28"/>
                 <w:lang w:val="en-US"/>
               </w:rPr>
-              <w:t>}{</w:t>
-            </w:r>
-            <w:proofErr w:type="spellStart"/>
-            <w:r>
-              <w:rPr>
-                <w:rFonts w:ascii="Tahoma" w:hAnsi="Tahoma" w:cs="Tahoma"/>
-                <w:sz w:val="28"/>
-                <w:szCs w:val="28"/>
-                <w:lang w:val="en-US"/>
-              </w:rPr>
-              <w:t>sn</w:t>
-            </w:r>
-            <w:proofErr w:type="spellEnd"/>
-            <w:r>
-              <w:rPr>
-                <w:rFonts w:ascii="Tahoma" w:hAnsi="Tahoma" w:cs="Tahoma"/>
-                <w:sz w:val="28"/>
-                <w:szCs w:val="28"/>
-                <w:lang w:val="en-US"/>
-              </w:rPr>
-              <w:t>}</w:t>
+              <w:t>}{sn}</w:t>
             </w:r>
           </w:p>
         </w:tc>
@@ -640,25 +802,7 @@
                 <w:sz w:val="28"/>
                 <w:szCs w:val="28"/>
               </w:rPr>
-              <w:t>{</w:t>
-            </w:r>
-            <w:proofErr w:type="spellStart"/>
-            <w:r>
-              <w:rPr>
-                <w:rFonts w:ascii="Tahoma" w:hAnsi="Tahoma" w:cs="Tahoma"/>
-                <w:sz w:val="28"/>
-                <w:szCs w:val="28"/>
-              </w:rPr>
-              <w:t>ippisNumber</w:t>
-            </w:r>
-            <w:proofErr w:type="spellEnd"/>
-            <w:r>
-              <w:rPr>
-                <w:rFonts w:ascii="Tahoma" w:hAnsi="Tahoma" w:cs="Tahoma"/>
-                <w:sz w:val="28"/>
-                <w:szCs w:val="28"/>
-              </w:rPr>
-              <w:t>}</w:t>
+              <w:t>{ippisNumber}</w:t>
             </w:r>
           </w:p>
         </w:tc>
@@ -703,25 +847,7 @@
                 <w:sz w:val="28"/>
                 <w:szCs w:val="28"/>
               </w:rPr>
-              <w:t>{</w:t>
-            </w:r>
-            <w:proofErr w:type="spellStart"/>
-            <w:r>
-              <w:rPr>
-                <w:rFonts w:ascii="Tahoma" w:hAnsi="Tahoma" w:cs="Tahoma"/>
-                <w:sz w:val="28"/>
-                <w:szCs w:val="28"/>
-              </w:rPr>
-              <w:t>previousName</w:t>
-            </w:r>
-            <w:proofErr w:type="spellEnd"/>
-            <w:r>
-              <w:rPr>
-                <w:rFonts w:ascii="Tahoma" w:hAnsi="Tahoma" w:cs="Tahoma"/>
-                <w:sz w:val="28"/>
-                <w:szCs w:val="28"/>
-              </w:rPr>
-              <w:t>}</w:t>
+              <w:t>{previousName}</w:t>
             </w:r>
             <w:r>
               <w:rPr>
@@ -738,25 +864,7 @@
                 <w:sz w:val="28"/>
                 <w:szCs w:val="28"/>
               </w:rPr>
-              <w:t>{</w:t>
-            </w:r>
-            <w:proofErr w:type="spellStart"/>
-            <w:r>
-              <w:rPr>
-                <w:rFonts w:ascii="Tahoma" w:hAnsi="Tahoma" w:cs="Tahoma"/>
-                <w:sz w:val="28"/>
-                <w:szCs w:val="28"/>
-              </w:rPr>
-              <w:t>newName</w:t>
-            </w:r>
-            <w:proofErr w:type="spellEnd"/>
-            <w:r>
-              <w:rPr>
-                <w:rFonts w:ascii="Tahoma" w:hAnsi="Tahoma" w:cs="Tahoma"/>
-                <w:sz w:val="28"/>
-                <w:szCs w:val="28"/>
-              </w:rPr>
-              <w:t>}</w:t>
+              <w:t>{newName}</w:t>
             </w:r>
           </w:p>
         </w:tc>
@@ -792,25 +900,7 @@
                 <w:sz w:val="28"/>
                 <w:szCs w:val="28"/>
               </w:rPr>
-              <w:t>{</w:t>
-            </w:r>
-            <w:proofErr w:type="spellStart"/>
-            <w:r>
-              <w:rPr>
-                <w:rFonts w:ascii="Tahoma" w:hAnsi="Tahoma" w:cs="Tahoma"/>
-                <w:sz w:val="28"/>
-                <w:szCs w:val="28"/>
-              </w:rPr>
-              <w:t>supportingDocsList</w:t>
-            </w:r>
-            <w:proofErr w:type="spellEnd"/>
-            <w:r>
-              <w:rPr>
-                <w:rFonts w:ascii="Tahoma" w:hAnsi="Tahoma" w:cs="Tahoma"/>
-                <w:sz w:val="28"/>
-                <w:szCs w:val="28"/>
-              </w:rPr>
-              <w:t>}</w:t>
+              <w:t>{supportingDocsList}</w:t>
             </w:r>
           </w:p>
         </w:tc>
@@ -904,6 +994,7 @@
           <w:szCs w:val="28"/>
           <w:lang w:val="en-US"/>
         </w:rPr>
+        <w:lastRenderedPageBreak/>
         <w:t>3.</w:t>
       </w:r>
       <w:r>
@@ -1065,43 +1156,7 @@
                 <w:sz w:val="28"/>
                 <w:szCs w:val="28"/>
               </w:rPr>
-              <w:t>{#</w:t>
-            </w:r>
-            <w:proofErr w:type="spellStart"/>
-            <w:r>
-              <w:rPr>
-                <w:rFonts w:ascii="Tahoma" w:hAnsi="Tahoma" w:cs="Tahoma"/>
-                <w:sz w:val="28"/>
-                <w:szCs w:val="28"/>
-              </w:rPr>
-              <w:t>summaryRows</w:t>
-            </w:r>
-            <w:proofErr w:type="spellEnd"/>
-            <w:r>
-              <w:rPr>
-                <w:rFonts w:ascii="Tahoma" w:hAnsi="Tahoma" w:cs="Tahoma"/>
-                <w:sz w:val="28"/>
-                <w:szCs w:val="28"/>
-              </w:rPr>
-              <w:t>}{</w:t>
-            </w:r>
-            <w:proofErr w:type="spellStart"/>
-            <w:r>
-              <w:rPr>
-                <w:rFonts w:ascii="Tahoma" w:hAnsi="Tahoma" w:cs="Tahoma"/>
-                <w:sz w:val="28"/>
-                <w:szCs w:val="28"/>
-              </w:rPr>
-              <w:t>sn</w:t>
-            </w:r>
-            <w:proofErr w:type="spellEnd"/>
-            <w:r>
-              <w:rPr>
-                <w:rFonts w:ascii="Tahoma" w:hAnsi="Tahoma" w:cs="Tahoma"/>
-                <w:sz w:val="28"/>
-                <w:szCs w:val="28"/>
-              </w:rPr>
-              <w:t>}</w:t>
+              <w:t>{#summaryRows}{sn}</w:t>
             </w:r>
           </w:p>
         </w:tc>
@@ -1125,25 +1180,7 @@
                 <w:sz w:val="28"/>
                 <w:szCs w:val="28"/>
               </w:rPr>
-              <w:t>{</w:t>
-            </w:r>
-            <w:proofErr w:type="spellStart"/>
-            <w:r>
-              <w:rPr>
-                <w:rFonts w:ascii="Tahoma" w:hAnsi="Tahoma" w:cs="Tahoma"/>
-                <w:sz w:val="28"/>
-                <w:szCs w:val="28"/>
-              </w:rPr>
-              <w:t>ippisNumber</w:t>
-            </w:r>
-            <w:proofErr w:type="spellEnd"/>
-            <w:r>
-              <w:rPr>
-                <w:rFonts w:ascii="Tahoma" w:hAnsi="Tahoma" w:cs="Tahoma"/>
-                <w:sz w:val="28"/>
-                <w:szCs w:val="28"/>
-              </w:rPr>
-              <w:t>}</w:t>
+              <w:t>{ippisNumber}</w:t>
             </w:r>
           </w:p>
         </w:tc>
@@ -1167,25 +1204,7 @@
                 <w:sz w:val="28"/>
                 <w:szCs w:val="28"/>
               </w:rPr>
-              <w:t>{</w:t>
-            </w:r>
-            <w:proofErr w:type="spellStart"/>
-            <w:r>
-              <w:rPr>
-                <w:rFonts w:ascii="Tahoma" w:hAnsi="Tahoma" w:cs="Tahoma"/>
-                <w:sz w:val="28"/>
-                <w:szCs w:val="28"/>
-              </w:rPr>
-              <w:t>oldName</w:t>
-            </w:r>
-            <w:proofErr w:type="spellEnd"/>
-            <w:r>
-              <w:rPr>
-                <w:rFonts w:ascii="Tahoma" w:hAnsi="Tahoma" w:cs="Tahoma"/>
-                <w:sz w:val="28"/>
-                <w:szCs w:val="28"/>
-              </w:rPr>
-              <w:t>}</w:t>
+              <w:t>{oldName}</w:t>
             </w:r>
           </w:p>
         </w:tc>
@@ -1209,43 +1228,7 @@
                 <w:sz w:val="28"/>
                 <w:szCs w:val="28"/>
               </w:rPr>
-              <w:t>{</w:t>
-            </w:r>
-            <w:proofErr w:type="spellStart"/>
-            <w:r>
-              <w:rPr>
-                <w:rFonts w:ascii="Tahoma" w:hAnsi="Tahoma" w:cs="Tahoma"/>
-                <w:sz w:val="28"/>
-                <w:szCs w:val="28"/>
-              </w:rPr>
-              <w:t>newName</w:t>
-            </w:r>
-            <w:proofErr w:type="spellEnd"/>
-            <w:r>
-              <w:rPr>
-                <w:rFonts w:ascii="Tahoma" w:hAnsi="Tahoma" w:cs="Tahoma"/>
-                <w:sz w:val="28"/>
-                <w:szCs w:val="28"/>
-              </w:rPr>
-              <w:t>} {/</w:t>
-            </w:r>
-            <w:proofErr w:type="spellStart"/>
-            <w:r>
-              <w:rPr>
-                <w:rFonts w:ascii="Tahoma" w:hAnsi="Tahoma" w:cs="Tahoma"/>
-                <w:sz w:val="28"/>
-                <w:szCs w:val="28"/>
-              </w:rPr>
-              <w:t>summaryRows</w:t>
-            </w:r>
-            <w:proofErr w:type="spellEnd"/>
-            <w:r>
-              <w:rPr>
-                <w:rFonts w:ascii="Tahoma" w:hAnsi="Tahoma" w:cs="Tahoma"/>
-                <w:sz w:val="28"/>
-                <w:szCs w:val="28"/>
-              </w:rPr>
-              <w:t>}</w:t>
+              <w:t>{newName} {/summaryRows}</w:t>
             </w:r>
           </w:p>
         </w:tc>
@@ -1288,47 +1271,7 @@
           <w:lang w:val="en-US"/>
         </w:rPr>
         <w:tab/>
-        <w:t xml:space="preserve">If paragraph 3 </w:t>
-      </w:r>
-      <w:proofErr w:type="gramStart"/>
-      <w:r>
-        <w:rPr>
-          <w:rFonts w:ascii="Tahoma" w:hAnsi="Tahoma" w:cs="Tahoma"/>
-          <w:sz w:val="28"/>
-          <w:szCs w:val="28"/>
-          <w:lang w:val="en-US"/>
-        </w:rPr>
-        <w:t>is approved</w:t>
-      </w:r>
-      <w:proofErr w:type="gramEnd"/>
-      <w:r>
-        <w:rPr>
-          <w:rFonts w:ascii="Tahoma" w:hAnsi="Tahoma" w:cs="Tahoma"/>
-          <w:sz w:val="28"/>
-          <w:szCs w:val="28"/>
-          <w:lang w:val="en-US"/>
-        </w:rPr>
-        <w:t xml:space="preserve">, please find draft letter </w:t>
-      </w:r>
-      <w:proofErr w:type="spellStart"/>
-      <w:r>
-        <w:rPr>
-          <w:rFonts w:ascii="Tahoma" w:hAnsi="Tahoma" w:cs="Tahoma"/>
-          <w:sz w:val="28"/>
-          <w:szCs w:val="28"/>
-          <w:lang w:val="en-US"/>
-        </w:rPr>
-        <w:t>a.b.c</w:t>
-      </w:r>
-      <w:proofErr w:type="spellEnd"/>
-      <w:r>
-        <w:rPr>
-          <w:rFonts w:ascii="Tahoma" w:hAnsi="Tahoma" w:cs="Tahoma"/>
-          <w:sz w:val="28"/>
-          <w:szCs w:val="28"/>
-          <w:lang w:val="en-US"/>
-        </w:rPr>
-        <w:t xml:space="preserve"> for vetting</w:t>
+        <w:t>If paragraph 3 is approved, please find draft letter a.b.c for vetting</w:t>
       </w:r>
       <w:r>
         <w:rPr>
@@ -1464,45 +1407,14 @@
           <w:lang w:val="en-US"/>
         </w:rPr>
       </w:pPr>
-      <w:proofErr w:type="spellStart"/>
-      <w:r>
-        <w:rPr>
-          <w:rFonts w:ascii="Tahoma" w:hAnsi="Tahoma" w:cs="Tahoma"/>
-          <w:sz w:val="28"/>
-          <w:szCs w:val="28"/>
-          <w:lang w:val="en-US"/>
-        </w:rPr>
-        <w:t>Etim</w:t>
-      </w:r>
-      <w:proofErr w:type="spellEnd"/>
-      <w:r>
-        <w:rPr>
-          <w:rFonts w:ascii="Tahoma" w:hAnsi="Tahoma" w:cs="Tahoma"/>
-          <w:sz w:val="28"/>
-          <w:szCs w:val="28"/>
-          <w:lang w:val="en-US"/>
-        </w:rPr>
-        <w:t xml:space="preserve">, </w:t>
-      </w:r>
-      <w:proofErr w:type="spellStart"/>
-      <w:r>
-        <w:rPr>
-          <w:rFonts w:ascii="Tahoma" w:hAnsi="Tahoma" w:cs="Tahoma"/>
-          <w:sz w:val="28"/>
-          <w:szCs w:val="28"/>
-          <w:lang w:val="en-US"/>
-        </w:rPr>
-        <w:t>Ndukeabasi</w:t>
-      </w:r>
-      <w:proofErr w:type="spellEnd"/>
-      <w:r>
-        <w:rPr>
-          <w:rFonts w:ascii="Tahoma" w:hAnsi="Tahoma" w:cs="Tahoma"/>
-          <w:sz w:val="28"/>
-          <w:szCs w:val="28"/>
-          <w:lang w:val="en-US"/>
-        </w:rPr>
-        <w:t xml:space="preserve"> Kevin</w:t>
+      <w:r>
+        <w:rPr>
+          <w:rFonts w:ascii="Tahoma" w:hAnsi="Tahoma" w:cs="Tahoma"/>
+          <w:sz w:val="28"/>
+          <w:szCs w:val="28"/>
+          <w:lang w:val="en-US"/>
+        </w:rPr>
+        <w:t>Etim, Ndukeabasi Kevin</w:t>
       </w:r>
       <w:r>
         <w:rPr>
@@ -1553,604 +1465,385 @@
           <w:sz w:val="28"/>
           <w:szCs w:val="28"/>
         </w:rPr>
+        <w:t>{date}</w:t>
+      </w:r>
+    </w:p>
+    <w:p>
+      <w:pPr>
+        <w:contextualSpacing/>
+        <w:jc w:val="both"/>
+        <w:rPr>
+          <w:rFonts w:ascii="Tahoma" w:hAnsi="Tahoma" w:cs="Tahoma"/>
+          <w:b/>
+          <w:bCs/>
+          <w:sz w:val="28"/>
+          <w:szCs w:val="28"/>
+        </w:rPr>
+      </w:pPr>
+    </w:p>
+    <w:p>
+      <w:pPr>
+        <w:contextualSpacing/>
+        <w:jc w:val="both"/>
+        <w:rPr>
+          <w:rFonts w:ascii="Tahoma" w:hAnsi="Tahoma" w:cs="Tahoma"/>
+          <w:b/>
+          <w:bCs/>
+          <w:sz w:val="28"/>
+          <w:szCs w:val="28"/>
+        </w:rPr>
+      </w:pPr>
+    </w:p>
+    <w:p>
+      <w:pPr>
+        <w:contextualSpacing/>
+        <w:jc w:val="both"/>
+        <w:rPr>
+          <w:rFonts w:ascii="Tahoma" w:hAnsi="Tahoma" w:cs="Tahoma"/>
+          <w:b/>
+          <w:bCs/>
+          <w:sz w:val="28"/>
+          <w:szCs w:val="28"/>
+        </w:rPr>
+      </w:pPr>
+    </w:p>
+    <w:p>
+      <w:pPr>
+        <w:contextualSpacing/>
+        <w:jc w:val="both"/>
+        <w:rPr>
+          <w:rFonts w:ascii="Tahoma" w:hAnsi="Tahoma" w:cs="Tahoma"/>
+          <w:b/>
+          <w:bCs/>
+          <w:sz w:val="28"/>
+          <w:szCs w:val="28"/>
+        </w:rPr>
+      </w:pPr>
+    </w:p>
+    <w:p>
+      <w:pPr>
+        <w:contextualSpacing/>
+        <w:jc w:val="both"/>
+        <w:rPr>
+          <w:rFonts w:ascii="Tahoma" w:hAnsi="Tahoma" w:cs="Tahoma"/>
+          <w:b/>
+          <w:bCs/>
+          <w:sz w:val="28"/>
+          <w:szCs w:val="28"/>
+        </w:rPr>
+      </w:pPr>
+    </w:p>
+    <w:p>
+      <w:pPr>
+        <w:contextualSpacing/>
+        <w:jc w:val="both"/>
+        <w:rPr>
+          <w:rFonts w:ascii="Tahoma" w:hAnsi="Tahoma" w:cs="Tahoma"/>
+          <w:b/>
+          <w:bCs/>
+          <w:sz w:val="28"/>
+          <w:szCs w:val="28"/>
+        </w:rPr>
+      </w:pPr>
+    </w:p>
+    <w:p>
+      <w:pPr>
+        <w:contextualSpacing/>
+        <w:jc w:val="both"/>
+        <w:rPr>
+          <w:rFonts w:ascii="Tahoma" w:hAnsi="Tahoma" w:cs="Tahoma"/>
+          <w:b/>
+          <w:bCs/>
+          <w:sz w:val="28"/>
+          <w:szCs w:val="28"/>
+        </w:rPr>
+      </w:pPr>
+    </w:p>
+    <w:p>
+      <w:pPr>
+        <w:contextualSpacing/>
+        <w:jc w:val="both"/>
+        <w:rPr>
+          <w:rFonts w:ascii="Tahoma" w:hAnsi="Tahoma" w:cs="Tahoma"/>
+          <w:b/>
+          <w:bCs/>
+          <w:sz w:val="28"/>
+          <w:szCs w:val="28"/>
+        </w:rPr>
+      </w:pPr>
+    </w:p>
+    <w:p>
+      <w:pPr>
+        <w:contextualSpacing/>
+        <w:jc w:val="both"/>
+        <w:rPr>
+          <w:rFonts w:ascii="Tahoma" w:hAnsi="Tahoma" w:cs="Tahoma"/>
+          <w:b/>
+          <w:bCs/>
+          <w:sz w:val="28"/>
+          <w:szCs w:val="28"/>
+        </w:rPr>
+      </w:pPr>
+    </w:p>
+    <w:p>
+      <w:pPr>
+        <w:contextualSpacing/>
+        <w:jc w:val="both"/>
+        <w:rPr>
+          <w:rFonts w:ascii="Tahoma" w:hAnsi="Tahoma" w:cs="Tahoma"/>
+          <w:b/>
+          <w:bCs/>
+          <w:sz w:val="28"/>
+          <w:szCs w:val="28"/>
+        </w:rPr>
+      </w:pPr>
+    </w:p>
+    <w:p>
+      <w:pPr>
+        <w:contextualSpacing/>
+        <w:jc w:val="both"/>
+        <w:rPr>
+          <w:rFonts w:ascii="Tahoma" w:hAnsi="Tahoma" w:cs="Tahoma"/>
+          <w:b/>
+          <w:bCs/>
+          <w:sz w:val="28"/>
+          <w:szCs w:val="28"/>
+        </w:rPr>
+      </w:pPr>
+    </w:p>
+    <w:p>
+      <w:pPr>
+        <w:contextualSpacing/>
+        <w:jc w:val="both"/>
+        <w:rPr>
+          <w:rFonts w:ascii="Tahoma" w:hAnsi="Tahoma" w:cs="Tahoma"/>
+          <w:b/>
+          <w:bCs/>
+          <w:sz w:val="28"/>
+          <w:szCs w:val="28"/>
+        </w:rPr>
+      </w:pPr>
+    </w:p>
+    <w:p>
+      <w:pPr>
+        <w:contextualSpacing/>
+        <w:jc w:val="both"/>
+        <w:rPr>
+          <w:rFonts w:ascii="Tahoma" w:hAnsi="Tahoma" w:cs="Tahoma"/>
+          <w:b/>
+          <w:bCs/>
+          <w:sz w:val="28"/>
+          <w:szCs w:val="28"/>
+        </w:rPr>
+      </w:pPr>
+    </w:p>
+    <w:p>
+      <w:pPr>
+        <w:contextualSpacing/>
+        <w:jc w:val="both"/>
+        <w:rPr>
+          <w:rFonts w:ascii="Tahoma" w:hAnsi="Tahoma" w:cs="Tahoma"/>
+          <w:b/>
+          <w:bCs/>
+          <w:sz w:val="28"/>
+          <w:szCs w:val="28"/>
+        </w:rPr>
+      </w:pPr>
+    </w:p>
+    <w:p>
+      <w:pPr>
+        <w:contextualSpacing/>
+        <w:jc w:val="both"/>
+        <w:rPr>
+          <w:rFonts w:ascii="Tahoma" w:hAnsi="Tahoma" w:cs="Tahoma"/>
+          <w:b/>
+          <w:bCs/>
+          <w:sz w:val="28"/>
+          <w:szCs w:val="28"/>
+        </w:rPr>
+      </w:pPr>
+    </w:p>
+    <w:p>
+      <w:pPr>
+        <w:contextualSpacing/>
+        <w:jc w:val="both"/>
+        <w:rPr>
+          <w:rFonts w:ascii="Tahoma" w:hAnsi="Tahoma" w:cs="Tahoma"/>
+          <w:b/>
+          <w:bCs/>
+          <w:sz w:val="28"/>
+          <w:szCs w:val="28"/>
+        </w:rPr>
+      </w:pPr>
+    </w:p>
+    <w:p>
+      <w:pPr>
+        <w:contextualSpacing/>
+        <w:jc w:val="both"/>
+        <w:rPr>
+          <w:rFonts w:ascii="Tahoma" w:hAnsi="Tahoma" w:cs="Tahoma"/>
+          <w:b/>
+          <w:bCs/>
+          <w:sz w:val="28"/>
+          <w:szCs w:val="28"/>
+        </w:rPr>
+      </w:pPr>
+    </w:p>
+    <w:p>
+      <w:pPr>
+        <w:contextualSpacing/>
+        <w:jc w:val="both"/>
+        <w:rPr>
+          <w:rFonts w:ascii="Tahoma" w:hAnsi="Tahoma" w:cs="Tahoma"/>
+          <w:b/>
+          <w:bCs/>
+          <w:sz w:val="28"/>
+          <w:szCs w:val="28"/>
+        </w:rPr>
+      </w:pPr>
+    </w:p>
+    <w:p>
+      <w:pPr>
+        <w:contextualSpacing/>
+        <w:jc w:val="both"/>
+        <w:rPr>
+          <w:rFonts w:ascii="Tahoma" w:hAnsi="Tahoma" w:cs="Tahoma"/>
+          <w:b/>
+          <w:bCs/>
+          <w:sz w:val="28"/>
+          <w:szCs w:val="28"/>
+        </w:rPr>
+      </w:pPr>
+    </w:p>
+    <w:p>
+      <w:pPr>
+        <w:contextualSpacing/>
+        <w:jc w:val="both"/>
+        <w:rPr>
+          <w:rFonts w:ascii="Tahoma" w:hAnsi="Tahoma" w:cs="Tahoma"/>
+          <w:b/>
+          <w:bCs/>
+          <w:sz w:val="28"/>
+          <w:szCs w:val="28"/>
+        </w:rPr>
+      </w:pPr>
+    </w:p>
+    <w:p>
+      <w:pPr>
+        <w:ind w:left="4320" w:firstLine="720"/>
+        <w:contextualSpacing/>
+        <w:jc w:val="both"/>
+        <w:rPr>
+          <w:rFonts w:ascii="Tahoma" w:hAnsi="Tahoma" w:cs="Tahoma"/>
+          <w:b/>
+          <w:sz w:val="28"/>
+          <w:szCs w:val="28"/>
+        </w:rPr>
+      </w:pPr>
+      <w:bookmarkStart w:id="1" w:name="_GoBack"/>
+      <w:bookmarkEnd w:id="1"/>
+    </w:p>
+    <w:p>
+      <w:pPr>
+        <w:ind w:left="4320" w:firstLine="720"/>
+        <w:contextualSpacing/>
+        <w:jc w:val="both"/>
+        <w:rPr>
+          <w:rFonts w:ascii="Tahoma" w:hAnsi="Tahoma" w:cs="Tahoma"/>
+          <w:b/>
+          <w:sz w:val="28"/>
+          <w:szCs w:val="28"/>
+        </w:rPr>
+      </w:pPr>
+    </w:p>
+    <w:p>
+      <w:pPr>
+        <w:ind w:left="4320" w:firstLine="720"/>
+        <w:contextualSpacing/>
+        <w:jc w:val="both"/>
+        <w:rPr>
+          <w:rFonts w:ascii="Tahoma" w:hAnsi="Tahoma" w:cs="Tahoma"/>
+          <w:b/>
+          <w:sz w:val="28"/>
+          <w:szCs w:val="28"/>
+        </w:rPr>
+      </w:pPr>
+      <w:r>
+        <w:rPr>
+          <w:rFonts w:ascii="Tahoma" w:hAnsi="Tahoma" w:cs="Tahoma"/>
+          <w:b/>
+          <w:sz w:val="28"/>
+          <w:szCs w:val="28"/>
+        </w:rPr>
+        <w:t>{date}</w:t>
+      </w:r>
+    </w:p>
+    <w:p>
+      <w:pPr>
+        <w:ind w:left="4320" w:firstLine="720"/>
+        <w:contextualSpacing/>
+        <w:jc w:val="both"/>
+        <w:rPr>
+          <w:rFonts w:ascii="Tahoma" w:hAnsi="Tahoma" w:cs="Tahoma"/>
+          <w:b/>
+          <w:sz w:val="28"/>
+          <w:szCs w:val="28"/>
+        </w:rPr>
+      </w:pPr>
+    </w:p>
+    <w:p>
+      <w:pPr>
+        <w:ind w:left="4320" w:firstLine="720"/>
+        <w:contextualSpacing/>
+        <w:jc w:val="both"/>
+        <w:rPr>
+          <w:rFonts w:ascii="Tahoma" w:hAnsi="Tahoma" w:cs="Tahoma"/>
+          <w:b/>
+          <w:bCs/>
+          <w:sz w:val="28"/>
+          <w:szCs w:val="28"/>
+        </w:rPr>
+      </w:pPr>
+    </w:p>
+    <w:p>
+      <w:pPr>
+        <w:contextualSpacing/>
+        <w:rPr>
+          <w:rFonts w:ascii="Tahoma" w:hAnsi="Tahoma" w:cs="Tahoma"/>
+          <w:sz w:val="28"/>
+          <w:szCs w:val="28"/>
+        </w:rPr>
+      </w:pPr>
+      <w:r>
+        <w:rPr>
+          <w:rFonts w:ascii="Tahoma" w:hAnsi="Tahoma" w:cs="Tahoma"/>
+          <w:b/>
+          <w:bCs/>
+          <w:sz w:val="28"/>
+          <w:szCs w:val="28"/>
+        </w:rPr>
         <w:t>{</w:t>
       </w:r>
-      <w:proofErr w:type="gramStart"/>
-      <w:r>
-        <w:rPr>
-          <w:rFonts w:ascii="Tahoma" w:hAnsi="Tahoma" w:cs="Tahoma"/>
-          <w:sz w:val="28"/>
-          <w:szCs w:val="28"/>
-        </w:rPr>
-        <w:t>date</w:t>
-      </w:r>
-      <w:proofErr w:type="gramEnd"/>
-      <w:r>
-        <w:rPr>
-          <w:rFonts w:ascii="Tahoma" w:hAnsi="Tahoma" w:cs="Tahoma"/>
+      <w:r>
+        <w:rPr>
+          <w:rFonts w:ascii="Tahoma" w:hAnsi="Tahoma" w:cs="Tahoma"/>
+          <w:b/>
+          <w:bCs/>
+          <w:sz w:val="28"/>
+          <w:szCs w:val="28"/>
+        </w:rPr>
+        <w:t>recipient</w:t>
+      </w:r>
+      <w:r>
+        <w:rPr>
+          <w:rFonts w:ascii="Tahoma" w:hAnsi="Tahoma" w:cs="Tahoma"/>
+          <w:b/>
+          <w:bCs/>
           <w:sz w:val="28"/>
           <w:szCs w:val="28"/>
         </w:rPr>
         <w:t>}</w:t>
       </w:r>
-    </w:p>
-    <w:p>
-      <w:pPr>
-        <w:contextualSpacing/>
-        <w:jc w:val="both"/>
-        <w:rPr>
-          <w:rFonts w:ascii="Tahoma" w:hAnsi="Tahoma" w:cs="Tahoma"/>
-          <w:b/>
-          <w:bCs/>
-          <w:sz w:val="28"/>
-          <w:szCs w:val="28"/>
-        </w:rPr>
-      </w:pPr>
-    </w:p>
-    <w:p>
-      <w:pPr>
-        <w:contextualSpacing/>
-        <w:jc w:val="both"/>
-        <w:rPr>
-          <w:rFonts w:ascii="Tahoma" w:hAnsi="Tahoma" w:cs="Tahoma"/>
-          <w:b/>
-          <w:bCs/>
-          <w:sz w:val="28"/>
-          <w:szCs w:val="28"/>
-        </w:rPr>
-      </w:pPr>
-    </w:p>
-    <w:p>
-      <w:pPr>
-        <w:contextualSpacing/>
-        <w:jc w:val="both"/>
-        <w:rPr>
-          <w:rFonts w:ascii="Tahoma" w:hAnsi="Tahoma" w:cs="Tahoma"/>
-          <w:b/>
-          <w:bCs/>
-          <w:sz w:val="28"/>
-          <w:szCs w:val="28"/>
-        </w:rPr>
-      </w:pPr>
-    </w:p>
-    <w:p>
-      <w:pPr>
-        <w:contextualSpacing/>
-        <w:jc w:val="both"/>
-        <w:rPr>
-          <w:rFonts w:ascii="Tahoma" w:hAnsi="Tahoma" w:cs="Tahoma"/>
-          <w:b/>
-          <w:bCs/>
-          <w:sz w:val="28"/>
-          <w:szCs w:val="28"/>
-        </w:rPr>
-      </w:pPr>
-    </w:p>
-    <w:p>
-      <w:pPr>
-        <w:contextualSpacing/>
-        <w:jc w:val="both"/>
-        <w:rPr>
-          <w:rFonts w:ascii="Tahoma" w:hAnsi="Tahoma" w:cs="Tahoma"/>
-          <w:b/>
-          <w:bCs/>
-          <w:sz w:val="28"/>
-          <w:szCs w:val="28"/>
-        </w:rPr>
-      </w:pPr>
-    </w:p>
-    <w:p>
-      <w:pPr>
-        <w:contextualSpacing/>
-        <w:jc w:val="both"/>
-        <w:rPr>
-          <w:rFonts w:ascii="Tahoma" w:hAnsi="Tahoma" w:cs="Tahoma"/>
-          <w:b/>
-          <w:bCs/>
-          <w:sz w:val="28"/>
-          <w:szCs w:val="28"/>
-        </w:rPr>
-      </w:pPr>
-    </w:p>
-    <w:p>
-      <w:pPr>
-        <w:contextualSpacing/>
-        <w:jc w:val="both"/>
-        <w:rPr>
-          <w:rFonts w:ascii="Tahoma" w:hAnsi="Tahoma" w:cs="Tahoma"/>
-          <w:b/>
-          <w:bCs/>
-          <w:sz w:val="28"/>
-          <w:szCs w:val="28"/>
-        </w:rPr>
-      </w:pPr>
-    </w:p>
-    <w:p>
-      <w:pPr>
-        <w:contextualSpacing/>
-        <w:jc w:val="both"/>
-        <w:rPr>
-          <w:rFonts w:ascii="Tahoma" w:hAnsi="Tahoma" w:cs="Tahoma"/>
-          <w:b/>
-          <w:bCs/>
-          <w:sz w:val="28"/>
-          <w:szCs w:val="28"/>
-        </w:rPr>
-      </w:pPr>
-    </w:p>
-    <w:p>
-      <w:pPr>
-        <w:contextualSpacing/>
-        <w:jc w:val="both"/>
-        <w:rPr>
-          <w:rFonts w:ascii="Tahoma" w:hAnsi="Tahoma" w:cs="Tahoma"/>
-          <w:b/>
-          <w:bCs/>
-          <w:sz w:val="28"/>
-          <w:szCs w:val="28"/>
-        </w:rPr>
-      </w:pPr>
-    </w:p>
-    <w:p>
-      <w:pPr>
-        <w:contextualSpacing/>
-        <w:jc w:val="both"/>
-        <w:rPr>
-          <w:rFonts w:ascii="Tahoma" w:hAnsi="Tahoma" w:cs="Tahoma"/>
-          <w:b/>
-          <w:bCs/>
-          <w:sz w:val="28"/>
-          <w:szCs w:val="28"/>
-        </w:rPr>
-      </w:pPr>
-    </w:p>
-    <w:p>
-      <w:pPr>
-        <w:contextualSpacing/>
-        <w:jc w:val="both"/>
-        <w:rPr>
-          <w:rFonts w:ascii="Tahoma" w:hAnsi="Tahoma" w:cs="Tahoma"/>
-          <w:b/>
-          <w:bCs/>
-          <w:sz w:val="28"/>
-          <w:szCs w:val="28"/>
-        </w:rPr>
-      </w:pPr>
-    </w:p>
-    <w:p>
-      <w:pPr>
-        <w:contextualSpacing/>
-        <w:jc w:val="both"/>
-        <w:rPr>
-          <w:rFonts w:ascii="Tahoma" w:hAnsi="Tahoma" w:cs="Tahoma"/>
-          <w:b/>
-          <w:bCs/>
-          <w:sz w:val="28"/>
-          <w:szCs w:val="28"/>
-        </w:rPr>
-      </w:pPr>
-    </w:p>
-    <w:p>
-      <w:pPr>
-        <w:contextualSpacing/>
-        <w:jc w:val="both"/>
-        <w:rPr>
-          <w:rFonts w:ascii="Tahoma" w:hAnsi="Tahoma" w:cs="Tahoma"/>
-          <w:b/>
-          <w:bCs/>
-          <w:sz w:val="28"/>
-          <w:szCs w:val="28"/>
-        </w:rPr>
-      </w:pPr>
-    </w:p>
-    <w:p>
-      <w:pPr>
-        <w:contextualSpacing/>
-        <w:jc w:val="both"/>
-        <w:rPr>
-          <w:rFonts w:ascii="Tahoma" w:hAnsi="Tahoma" w:cs="Tahoma"/>
-          <w:b/>
-          <w:bCs/>
-          <w:sz w:val="28"/>
-          <w:szCs w:val="28"/>
-        </w:rPr>
-      </w:pPr>
-    </w:p>
-    <w:p>
-      <w:pPr>
-        <w:contextualSpacing/>
-        <w:jc w:val="both"/>
-        <w:rPr>
-          <w:rFonts w:ascii="Tahoma" w:hAnsi="Tahoma" w:cs="Tahoma"/>
-          <w:b/>
-          <w:bCs/>
-          <w:sz w:val="28"/>
-          <w:szCs w:val="28"/>
-        </w:rPr>
-      </w:pPr>
-    </w:p>
-    <w:p>
-      <w:pPr>
-        <w:contextualSpacing/>
-        <w:jc w:val="both"/>
-        <w:rPr>
-          <w:rFonts w:ascii="Tahoma" w:hAnsi="Tahoma" w:cs="Tahoma"/>
-          <w:b/>
-          <w:bCs/>
-          <w:sz w:val="28"/>
-          <w:szCs w:val="28"/>
-        </w:rPr>
-      </w:pPr>
-    </w:p>
-    <w:p>
-      <w:pPr>
-        <w:contextualSpacing/>
-        <w:jc w:val="both"/>
-        <w:rPr>
-          <w:rFonts w:ascii="Tahoma" w:hAnsi="Tahoma" w:cs="Tahoma"/>
-          <w:b/>
-          <w:bCs/>
-          <w:sz w:val="28"/>
-          <w:szCs w:val="28"/>
-        </w:rPr>
-      </w:pPr>
-    </w:p>
-    <w:p>
-      <w:pPr>
-        <w:contextualSpacing/>
-        <w:jc w:val="both"/>
-        <w:rPr>
-          <w:rFonts w:ascii="Tahoma" w:hAnsi="Tahoma" w:cs="Tahoma"/>
-          <w:b/>
-          <w:bCs/>
-          <w:sz w:val="28"/>
-          <w:szCs w:val="28"/>
-        </w:rPr>
-      </w:pPr>
-    </w:p>
-    <w:p>
-      <w:pPr>
-        <w:contextualSpacing/>
-        <w:jc w:val="both"/>
-        <w:rPr>
-          <w:rFonts w:ascii="Tahoma" w:hAnsi="Tahoma" w:cs="Tahoma"/>
-          <w:b/>
-          <w:bCs/>
-          <w:sz w:val="28"/>
-          <w:szCs w:val="28"/>
-        </w:rPr>
-      </w:pPr>
-    </w:p>
-    <w:p>
-      <w:pPr>
-        <w:contextualSpacing/>
-        <w:jc w:val="both"/>
-        <w:rPr>
-          <w:rFonts w:ascii="Tahoma" w:hAnsi="Tahoma" w:cs="Tahoma"/>
-          <w:b/>
-          <w:bCs/>
-          <w:sz w:val="28"/>
-          <w:szCs w:val="28"/>
-        </w:rPr>
-      </w:pPr>
-    </w:p>
-    <w:p>
-      <w:pPr>
-        <w:contextualSpacing/>
-        <w:jc w:val="both"/>
-        <w:rPr>
-          <w:rFonts w:ascii="Tahoma" w:hAnsi="Tahoma" w:cs="Tahoma"/>
-          <w:b/>
-          <w:bCs/>
-          <w:sz w:val="28"/>
-          <w:szCs w:val="28"/>
-        </w:rPr>
-      </w:pPr>
-    </w:p>
-    <w:p>
-      <w:pPr>
-        <w:contextualSpacing/>
-        <w:jc w:val="both"/>
-        <w:rPr>
-          <w:rFonts w:ascii="Tahoma" w:hAnsi="Tahoma" w:cs="Tahoma"/>
-          <w:b/>
-          <w:bCs/>
-          <w:sz w:val="28"/>
-          <w:szCs w:val="28"/>
-        </w:rPr>
-      </w:pPr>
-    </w:p>
-    <w:p>
-      <w:pPr>
-        <w:contextualSpacing/>
-        <w:jc w:val="both"/>
-        <w:rPr>
-          <w:rFonts w:ascii="Tahoma" w:hAnsi="Tahoma" w:cs="Tahoma"/>
-          <w:b/>
-          <w:bCs/>
-          <w:sz w:val="28"/>
-          <w:szCs w:val="28"/>
-        </w:rPr>
-      </w:pPr>
-    </w:p>
-    <w:p>
-      <w:pPr>
-        <w:contextualSpacing/>
-        <w:jc w:val="both"/>
-        <w:rPr>
-          <w:rFonts w:ascii="Tahoma" w:hAnsi="Tahoma" w:cs="Tahoma"/>
-          <w:b/>
-          <w:bCs/>
-          <w:sz w:val="28"/>
-          <w:szCs w:val="28"/>
-        </w:rPr>
-      </w:pPr>
-    </w:p>
-    <w:p>
-      <w:pPr>
-        <w:contextualSpacing/>
-        <w:jc w:val="both"/>
-        <w:rPr>
-          <w:rFonts w:ascii="Tahoma" w:hAnsi="Tahoma" w:cs="Tahoma"/>
-          <w:b/>
-          <w:bCs/>
-          <w:sz w:val="28"/>
-          <w:szCs w:val="28"/>
-        </w:rPr>
-      </w:pPr>
-    </w:p>
-    <w:p>
-      <w:pPr>
-        <w:contextualSpacing/>
-        <w:jc w:val="both"/>
-        <w:rPr>
-          <w:rFonts w:ascii="Tahoma" w:hAnsi="Tahoma" w:cs="Tahoma"/>
-          <w:b/>
-          <w:bCs/>
-          <w:sz w:val="28"/>
-          <w:szCs w:val="28"/>
-        </w:rPr>
-      </w:pPr>
-    </w:p>
-    <w:p>
-      <w:pPr>
-        <w:contextualSpacing/>
-        <w:jc w:val="both"/>
-        <w:rPr>
-          <w:rFonts w:ascii="Tahoma" w:hAnsi="Tahoma" w:cs="Tahoma"/>
-          <w:b/>
-          <w:bCs/>
-          <w:sz w:val="28"/>
-          <w:szCs w:val="28"/>
-        </w:rPr>
-      </w:pPr>
-    </w:p>
-    <w:p>
-      <w:pPr>
-        <w:contextualSpacing/>
-        <w:jc w:val="both"/>
-        <w:rPr>
-          <w:rFonts w:ascii="Tahoma" w:hAnsi="Tahoma" w:cs="Tahoma"/>
-          <w:b/>
-          <w:bCs/>
-          <w:sz w:val="28"/>
-          <w:szCs w:val="28"/>
-        </w:rPr>
-      </w:pPr>
-    </w:p>
-    <w:p>
-      <w:pPr>
-        <w:contextualSpacing/>
-        <w:jc w:val="both"/>
-        <w:rPr>
-          <w:rFonts w:ascii="Tahoma" w:hAnsi="Tahoma" w:cs="Tahoma"/>
-          <w:b/>
-          <w:bCs/>
-          <w:sz w:val="28"/>
-          <w:szCs w:val="28"/>
-        </w:rPr>
-      </w:pPr>
-    </w:p>
-    <w:p>
-      <w:pPr>
-        <w:contextualSpacing/>
-        <w:jc w:val="both"/>
-        <w:rPr>
-          <w:rFonts w:ascii="Tahoma" w:hAnsi="Tahoma" w:cs="Tahoma"/>
-          <w:b/>
-          <w:bCs/>
-          <w:sz w:val="28"/>
-          <w:szCs w:val="28"/>
-        </w:rPr>
-      </w:pPr>
-    </w:p>
-    <w:p>
-      <w:pPr>
-        <w:contextualSpacing/>
-        <w:jc w:val="both"/>
-        <w:rPr>
-          <w:rFonts w:ascii="Tahoma" w:hAnsi="Tahoma" w:cs="Tahoma"/>
-          <w:b/>
-          <w:bCs/>
-          <w:sz w:val="28"/>
-          <w:szCs w:val="28"/>
-        </w:rPr>
-      </w:pPr>
-    </w:p>
-    <w:p>
-      <w:pPr>
-        <w:contextualSpacing/>
-        <w:jc w:val="both"/>
-        <w:rPr>
-          <w:rFonts w:ascii="Tahoma" w:hAnsi="Tahoma" w:cs="Tahoma"/>
-          <w:b/>
-          <w:bCs/>
-          <w:sz w:val="28"/>
-          <w:szCs w:val="28"/>
-        </w:rPr>
-      </w:pPr>
-      <w:r>
-        <w:rPr>
-          <w:rFonts w:ascii="Tahoma" w:hAnsi="Tahoma" w:cs="Tahoma"/>
-          <w:b/>
-          <w:bCs/>
-          <w:sz w:val="28"/>
-          <w:szCs w:val="28"/>
-        </w:rPr>
-        <w:tab/>
-      </w:r>
-      <w:r>
-        <w:rPr>
-          <w:rFonts w:ascii="Tahoma" w:hAnsi="Tahoma" w:cs="Tahoma"/>
-          <w:b/>
-          <w:bCs/>
-          <w:sz w:val="28"/>
-          <w:szCs w:val="28"/>
-        </w:rPr>
-        <w:tab/>
-      </w:r>
-      <w:r>
-        <w:rPr>
-          <w:rFonts w:ascii="Tahoma" w:hAnsi="Tahoma" w:cs="Tahoma"/>
-          <w:b/>
-          <w:bCs/>
-          <w:sz w:val="28"/>
-          <w:szCs w:val="28"/>
-        </w:rPr>
-        <w:tab/>
-      </w:r>
-      <w:r>
-        <w:rPr>
-          <w:rFonts w:ascii="Tahoma" w:hAnsi="Tahoma" w:cs="Tahoma"/>
-          <w:b/>
-          <w:bCs/>
-          <w:sz w:val="28"/>
-          <w:szCs w:val="28"/>
-        </w:rPr>
-        <w:tab/>
-      </w:r>
-      <w:r>
-        <w:rPr>
-          <w:rFonts w:ascii="Tahoma" w:hAnsi="Tahoma" w:cs="Tahoma"/>
-          <w:b/>
-          <w:bCs/>
-          <w:sz w:val="28"/>
-          <w:szCs w:val="28"/>
-        </w:rPr>
-        <w:tab/>
-      </w:r>
-    </w:p>
-    <w:p>
-      <w:pPr>
-        <w:ind w:left="4320" w:firstLine="720"/>
-        <w:contextualSpacing/>
-        <w:jc w:val="both"/>
-        <w:rPr>
-          <w:rFonts w:ascii="Tahoma" w:hAnsi="Tahoma" w:cs="Tahoma"/>
-          <w:b/>
-          <w:sz w:val="28"/>
-          <w:szCs w:val="28"/>
-        </w:rPr>
-      </w:pPr>
-      <w:r>
-        <w:rPr>
-          <w:rFonts w:ascii="Tahoma" w:hAnsi="Tahoma" w:cs="Tahoma"/>
-          <w:b/>
-          <w:sz w:val="28"/>
-          <w:szCs w:val="28"/>
-        </w:rPr>
-        <w:t>{</w:t>
-      </w:r>
-      <w:proofErr w:type="gramStart"/>
-      <w:r>
-        <w:rPr>
-          <w:rFonts w:ascii="Tahoma" w:hAnsi="Tahoma" w:cs="Tahoma"/>
-          <w:b/>
-          <w:sz w:val="28"/>
-          <w:szCs w:val="28"/>
-        </w:rPr>
-        <w:t>date</w:t>
-      </w:r>
-      <w:proofErr w:type="gramEnd"/>
-      <w:r>
-        <w:rPr>
-          <w:rFonts w:ascii="Tahoma" w:hAnsi="Tahoma" w:cs="Tahoma"/>
-          <w:b/>
-          <w:sz w:val="28"/>
-          <w:szCs w:val="28"/>
-        </w:rPr>
-        <w:t>}</w:t>
-      </w:r>
-    </w:p>
-    <w:p>
-      <w:pPr>
-        <w:ind w:left="4320" w:firstLine="720"/>
-        <w:contextualSpacing/>
-        <w:jc w:val="both"/>
-        <w:rPr>
-          <w:rFonts w:ascii="Tahoma" w:hAnsi="Tahoma" w:cs="Tahoma"/>
-          <w:b/>
-          <w:sz w:val="28"/>
-          <w:szCs w:val="28"/>
-        </w:rPr>
-      </w:pPr>
-    </w:p>
-    <w:p>
-      <w:pPr>
-        <w:ind w:left="4320" w:firstLine="720"/>
-        <w:contextualSpacing/>
-        <w:jc w:val="both"/>
-        <w:rPr>
-          <w:rFonts w:ascii="Tahoma" w:hAnsi="Tahoma" w:cs="Tahoma"/>
-          <w:b/>
-          <w:bCs/>
-          <w:sz w:val="28"/>
-          <w:szCs w:val="28"/>
-        </w:rPr>
-      </w:pPr>
-    </w:p>
-    <w:p>
-      <w:pPr>
-        <w:contextualSpacing/>
-        <w:rPr>
-          <w:rFonts w:ascii="Tahoma" w:hAnsi="Tahoma" w:cs="Tahoma"/>
-          <w:sz w:val="28"/>
-          <w:szCs w:val="28"/>
-        </w:rPr>
-      </w:pPr>
-      <w:bookmarkStart w:id="1" w:name="_GoBack"/>
-      <w:r>
-        <w:rPr>
-          <w:rFonts w:ascii="Tahoma" w:hAnsi="Tahoma" w:cs="Tahoma"/>
-          <w:b/>
-          <w:bCs/>
-          <w:sz w:val="28"/>
-          <w:szCs w:val="28"/>
-        </w:rPr>
-        <w:t>{</w:t>
-      </w:r>
-      <w:proofErr w:type="gramStart"/>
-      <w:r>
-        <w:rPr>
-          <w:rFonts w:ascii="Tahoma" w:hAnsi="Tahoma" w:cs="Tahoma"/>
-          <w:b/>
-          <w:bCs/>
-          <w:sz w:val="28"/>
-          <w:szCs w:val="28"/>
-        </w:rPr>
-        <w:t>recipient</w:t>
-      </w:r>
-      <w:proofErr w:type="gramEnd"/>
-      <w:r>
-        <w:rPr>
-          <w:rFonts w:ascii="Tahoma" w:hAnsi="Tahoma" w:cs="Tahoma"/>
-          <w:b/>
-          <w:bCs/>
-          <w:sz w:val="28"/>
-          <w:szCs w:val="28"/>
-        </w:rPr>
-        <w:t>}</w:t>
-      </w:r>
       <w:r>
         <w:rPr>
           <w:rFonts w:ascii="Tahoma" w:hAnsi="Tahoma" w:cs="Tahoma"/>
@@ -2175,28 +1868,9 @@
           <w:sz w:val="28"/>
           <w:szCs w:val="28"/>
         </w:rPr>
-        <w:t>{</w:t>
-      </w:r>
-      <w:proofErr w:type="gramStart"/>
-      <w:r>
-        <w:rPr>
-          <w:rFonts w:ascii="Tahoma" w:hAnsi="Tahoma" w:cs="Tahoma"/>
-          <w:sz w:val="28"/>
-          <w:szCs w:val="28"/>
-        </w:rPr>
-        <w:t>address</w:t>
-      </w:r>
-      <w:proofErr w:type="gramEnd"/>
-      <w:r>
-        <w:rPr>
-          <w:rFonts w:ascii="Tahoma" w:hAnsi="Tahoma" w:cs="Tahoma"/>
-          <w:sz w:val="28"/>
-          <w:szCs w:val="28"/>
-        </w:rPr>
-        <w:t>}</w:t>
-      </w:r>
-    </w:p>
-    <w:bookmarkEnd w:id="1"/>
+        <w:t>{address}</w:t>
+      </w:r>
+    </w:p>
     <w:p>
       <w:pPr>
         <w:contextualSpacing/>
@@ -2276,54 +1950,16 @@
           <w:sz w:val="28"/>
           <w:szCs w:val="28"/>
         </w:rPr>
-        <w:t xml:space="preserve">I </w:t>
-      </w:r>
-      <w:proofErr w:type="gramStart"/>
-      <w:r>
-        <w:rPr>
-          <w:rFonts w:ascii="Tahoma" w:hAnsi="Tahoma" w:cs="Tahoma"/>
-          <w:sz w:val="28"/>
-          <w:szCs w:val="28"/>
-        </w:rPr>
-        <w:t>am directed</w:t>
-      </w:r>
-      <w:proofErr w:type="gramEnd"/>
-      <w:r>
-        <w:rPr>
-          <w:rFonts w:ascii="Tahoma" w:hAnsi="Tahoma" w:cs="Tahoma"/>
-          <w:sz w:val="28"/>
-          <w:szCs w:val="28"/>
-        </w:rPr>
-        <w:t xml:space="preserve"> to acknowledge receipt of your letter Ref No: </w:t>
-      </w:r>
-      <w:r>
-        <w:rPr>
-          <w:rFonts w:ascii="Tahoma" w:hAnsi="Tahoma" w:cs="Tahoma"/>
-          <w:b/>
-          <w:sz w:val="28"/>
-          <w:szCs w:val="28"/>
-        </w:rPr>
-        <w:t>{</w:t>
-      </w:r>
-      <w:proofErr w:type="spellStart"/>
-      <w:r>
-        <w:rPr>
-          <w:rFonts w:ascii="Tahoma" w:hAnsi="Tahoma" w:cs="Tahoma"/>
-          <w:b/>
-          <w:sz w:val="28"/>
-          <w:szCs w:val="28"/>
-        </w:rPr>
-        <w:t>referenceNumber</w:t>
-      </w:r>
-      <w:proofErr w:type="spellEnd"/>
-      <w:r>
-        <w:rPr>
-          <w:rFonts w:ascii="Tahoma" w:hAnsi="Tahoma" w:cs="Tahoma"/>
-          <w:b/>
-          <w:sz w:val="28"/>
-          <w:szCs w:val="28"/>
-        </w:rPr>
-        <w:t>}</w:t>
+        <w:t xml:space="preserve">I am directed to acknowledge receipt of your letter Ref No: </w:t>
+      </w:r>
+      <w:r>
+        <w:rPr>
+          <w:rFonts w:ascii="Tahoma" w:hAnsi="Tahoma" w:cs="Tahoma"/>
+          <w:b/>
+          <w:sz w:val="28"/>
+          <w:szCs w:val="28"/>
+        </w:rPr>
+        <w:t>{referenceNumber}</w:t>
       </w:r>
       <w:r>
         <w:rPr>
@@ -2340,27 +1976,7 @@
           <w:sz w:val="28"/>
           <w:szCs w:val="28"/>
         </w:rPr>
-        <w:t>{</w:t>
-      </w:r>
-      <w:proofErr w:type="spellStart"/>
-      <w:r>
-        <w:rPr>
-          <w:rFonts w:ascii="Tahoma" w:hAnsi="Tahoma" w:cs="Tahoma"/>
-          <w:b/>
-          <w:sz w:val="28"/>
-          <w:szCs w:val="28"/>
-        </w:rPr>
-        <w:t>requestDate</w:t>
-      </w:r>
-      <w:proofErr w:type="spellEnd"/>
-      <w:r>
-        <w:rPr>
-          <w:rFonts w:ascii="Tahoma" w:hAnsi="Tahoma" w:cs="Tahoma"/>
-          <w:b/>
-          <w:sz w:val="28"/>
-          <w:szCs w:val="28"/>
-        </w:rPr>
-        <w:t>}</w:t>
+        <w:t>{requestDate}</w:t>
       </w:r>
       <w:r>
         <w:rPr>
@@ -2568,43 +2184,7 @@
                 <w:sz w:val="28"/>
                 <w:szCs w:val="28"/>
               </w:rPr>
-              <w:t>{#</w:t>
-            </w:r>
-            <w:proofErr w:type="spellStart"/>
-            <w:r>
-              <w:rPr>
-                <w:rFonts w:ascii="Tahoma" w:hAnsi="Tahoma" w:cs="Tahoma"/>
-                <w:sz w:val="28"/>
-                <w:szCs w:val="28"/>
-              </w:rPr>
-              <w:t>summaryRows</w:t>
-            </w:r>
-            <w:proofErr w:type="spellEnd"/>
-            <w:r>
-              <w:rPr>
-                <w:rFonts w:ascii="Tahoma" w:hAnsi="Tahoma" w:cs="Tahoma"/>
-                <w:sz w:val="28"/>
-                <w:szCs w:val="28"/>
-              </w:rPr>
-              <w:t>}{</w:t>
-            </w:r>
-            <w:proofErr w:type="spellStart"/>
-            <w:r>
-              <w:rPr>
-                <w:rFonts w:ascii="Tahoma" w:hAnsi="Tahoma" w:cs="Tahoma"/>
-                <w:sz w:val="28"/>
-                <w:szCs w:val="28"/>
-              </w:rPr>
-              <w:t>sn</w:t>
-            </w:r>
-            <w:proofErr w:type="spellEnd"/>
-            <w:r>
-              <w:rPr>
-                <w:rFonts w:ascii="Tahoma" w:hAnsi="Tahoma" w:cs="Tahoma"/>
-                <w:sz w:val="28"/>
-                <w:szCs w:val="28"/>
-              </w:rPr>
-              <w:t>}</w:t>
+              <w:t>{#summaryRows}{sn}</w:t>
             </w:r>
           </w:p>
         </w:tc>
@@ -2628,25 +2208,7 @@
                 <w:sz w:val="28"/>
                 <w:szCs w:val="28"/>
               </w:rPr>
-              <w:t>{</w:t>
-            </w:r>
-            <w:proofErr w:type="spellStart"/>
-            <w:r>
-              <w:rPr>
-                <w:rFonts w:ascii="Tahoma" w:hAnsi="Tahoma" w:cs="Tahoma"/>
-                <w:sz w:val="28"/>
-                <w:szCs w:val="28"/>
-              </w:rPr>
-              <w:t>ippisNumber</w:t>
-            </w:r>
-            <w:proofErr w:type="spellEnd"/>
-            <w:r>
-              <w:rPr>
-                <w:rFonts w:ascii="Tahoma" w:hAnsi="Tahoma" w:cs="Tahoma"/>
-                <w:sz w:val="28"/>
-                <w:szCs w:val="28"/>
-              </w:rPr>
-              <w:t>}</w:t>
+              <w:t>{ippisNumber}</w:t>
             </w:r>
           </w:p>
         </w:tc>
@@ -2670,25 +2232,7 @@
                 <w:sz w:val="28"/>
                 <w:szCs w:val="28"/>
               </w:rPr>
-              <w:t>{</w:t>
-            </w:r>
-            <w:proofErr w:type="spellStart"/>
-            <w:r>
-              <w:rPr>
-                <w:rFonts w:ascii="Tahoma" w:hAnsi="Tahoma" w:cs="Tahoma"/>
-                <w:sz w:val="28"/>
-                <w:szCs w:val="28"/>
-              </w:rPr>
-              <w:t>oldName</w:t>
-            </w:r>
-            <w:proofErr w:type="spellEnd"/>
-            <w:r>
-              <w:rPr>
-                <w:rFonts w:ascii="Tahoma" w:hAnsi="Tahoma" w:cs="Tahoma"/>
-                <w:sz w:val="28"/>
-                <w:szCs w:val="28"/>
-              </w:rPr>
-              <w:t>}</w:t>
+              <w:t>{oldName}</w:t>
             </w:r>
           </w:p>
         </w:tc>
@@ -2712,43 +2256,7 @@
                 <w:sz w:val="28"/>
                 <w:szCs w:val="28"/>
               </w:rPr>
-              <w:t>{</w:t>
-            </w:r>
-            <w:proofErr w:type="spellStart"/>
-            <w:r>
-              <w:rPr>
-                <w:rFonts w:ascii="Tahoma" w:hAnsi="Tahoma" w:cs="Tahoma"/>
-                <w:sz w:val="28"/>
-                <w:szCs w:val="28"/>
-              </w:rPr>
-              <w:t>newName</w:t>
-            </w:r>
-            <w:proofErr w:type="spellEnd"/>
-            <w:r>
-              <w:rPr>
-                <w:rFonts w:ascii="Tahoma" w:hAnsi="Tahoma" w:cs="Tahoma"/>
-                <w:sz w:val="28"/>
-                <w:szCs w:val="28"/>
-              </w:rPr>
-              <w:t>} {/</w:t>
-            </w:r>
-            <w:proofErr w:type="spellStart"/>
-            <w:r>
-              <w:rPr>
-                <w:rFonts w:ascii="Tahoma" w:hAnsi="Tahoma" w:cs="Tahoma"/>
-                <w:sz w:val="28"/>
-                <w:szCs w:val="28"/>
-              </w:rPr>
-              <w:t>summaryRows</w:t>
-            </w:r>
-            <w:proofErr w:type="spellEnd"/>
-            <w:r>
-              <w:rPr>
-                <w:rFonts w:ascii="Tahoma" w:hAnsi="Tahoma" w:cs="Tahoma"/>
-                <w:sz w:val="28"/>
-                <w:szCs w:val="28"/>
-              </w:rPr>
-              <w:t>}</w:t>
+              <w:t>{newName} {/summaryRows}</w:t>
             </w:r>
           </w:p>
         </w:tc>
@@ -2789,43 +2297,7 @@
           <w:szCs w:val="28"/>
         </w:rPr>
         <w:tab/>
-        <w:t xml:space="preserve">The correction of the name </w:t>
-      </w:r>
-      <w:proofErr w:type="gramStart"/>
-      <w:r>
-        <w:rPr>
-          <w:rFonts w:ascii="Tahoma" w:hAnsi="Tahoma" w:cs="Tahoma"/>
-          <w:sz w:val="28"/>
-          <w:szCs w:val="28"/>
-        </w:rPr>
-        <w:t>has been effected</w:t>
-      </w:r>
-      <w:proofErr w:type="gramEnd"/>
-      <w:r>
-        <w:rPr>
-          <w:rFonts w:ascii="Tahoma" w:hAnsi="Tahoma" w:cs="Tahoma"/>
-          <w:sz w:val="28"/>
-          <w:szCs w:val="28"/>
-        </w:rPr>
-        <w:t xml:space="preserve"> on the IPPIS Platform and will start to reflect on the officer's payslip from {</w:t>
-      </w:r>
-      <w:proofErr w:type="spellStart"/>
-      <w:r>
-        <w:rPr>
-          <w:rFonts w:ascii="Tahoma" w:hAnsi="Tahoma" w:cs="Tahoma"/>
-          <w:sz w:val="28"/>
-          <w:szCs w:val="28"/>
-        </w:rPr>
-        <w:t>effectiveMonth</w:t>
-      </w:r>
-      <w:proofErr w:type="spellEnd"/>
-      <w:r>
-        <w:rPr>
-          <w:rFonts w:ascii="Tahoma" w:hAnsi="Tahoma" w:cs="Tahoma"/>
-          <w:sz w:val="28"/>
-          <w:szCs w:val="28"/>
-        </w:rPr>
-        <w:t>}. Kindly note this for your records and inform the Officers accordingly.</w:t>
+        <w:t>The correction of the name has been effected on the IPPIS Platform and will start to reflect on the officer's payslip from {effectiveMonth}. Kindly note this for your records and inform the Officers accordingly.</w:t>
       </w:r>
     </w:p>
     <w:p>
@@ -2943,42 +2415,8 @@
           <w:sz w:val="28"/>
           <w:szCs w:val="28"/>
         </w:rPr>
-        <w:t xml:space="preserve"> </w:t>
-      </w:r>
-      <w:proofErr w:type="spellStart"/>
-      <w:r>
-        <w:rPr>
-          <w:rFonts w:ascii="Tahoma" w:hAnsi="Tahoma" w:cs="Tahoma"/>
-          <w:b/>
-          <w:bCs/>
-          <w:sz w:val="28"/>
-          <w:szCs w:val="28"/>
-        </w:rPr>
-        <w:t>Usenekong</w:t>
-      </w:r>
-      <w:proofErr w:type="spellEnd"/>
-      <w:r>
-        <w:rPr>
-          <w:rFonts w:ascii="Tahoma" w:hAnsi="Tahoma" w:cs="Tahoma"/>
-          <w:b/>
-          <w:bCs/>
-          <w:sz w:val="28"/>
-          <w:szCs w:val="28"/>
-        </w:rPr>
-        <w:t xml:space="preserve"> </w:t>
-      </w:r>
-      <w:proofErr w:type="spellStart"/>
-      <w:r>
-        <w:rPr>
-          <w:rFonts w:ascii="Tahoma" w:hAnsi="Tahoma" w:cs="Tahoma"/>
-          <w:b/>
-          <w:bCs/>
-          <w:sz w:val="28"/>
-          <w:szCs w:val="28"/>
-        </w:rPr>
-        <w:t>Akpan</w:t>
-      </w:r>
-      <w:proofErr w:type="spellEnd"/>
+        <w:t xml:space="preserve"> Usenekong Akpan</w:t>
+      </w:r>
     </w:p>
     <w:p>
       <w:pPr>

</xml_diff>

<commit_message>
fix: update document templates for consistency in variable usage and formatting
- Modified document templates to standardize the use of variables such as {previousName}, {name}, and {ippis} for clarity and consistency.
- Removed redundant signatures and formatting elements to streamline the templates.
- Ensured all templates reflect the updated structure for improved document generation and readability.
</commit_message>
<xml_diff>
--- a/public/CON_Template_multiple.docx
+++ b/public/CON_Template_multiple.docx
@@ -793,6 +793,33 @@
                 <w:rFonts w:ascii="Tahoma" w:hAnsi="Tahoma" w:cs="Tahoma"/>
                 <w:sz w:val="28"/>
                 <w:szCs w:val="28"/>
+              </w:rPr>
+            </w:pPr>
+            <w:r>
+              <w:rPr>
+                <w:rFonts w:ascii="Tahoma" w:hAnsi="Tahoma" w:cs="Tahoma"/>
+                <w:sz w:val="28"/>
+                <w:szCs w:val="28"/>
+              </w:rPr>
+              <w:t>{previousName}</w:t>
+            </w:r>
+            <w:r>
+              <w:rPr>
+                <w:rFonts w:ascii="Tahoma" w:hAnsi="Tahoma" w:cs="Tahoma"/>
+                <w:sz w:val="28"/>
+                <w:szCs w:val="28"/>
+                <w:lang w:val="en-US"/>
+              </w:rPr>
+              <w:t xml:space="preserve"> </w:t>
+            </w:r>
+          </w:p>
+          <w:p>
+            <w:pPr>
+              <w:jc w:val="both"/>
+              <w:rPr>
+                <w:rFonts w:ascii="Tahoma" w:hAnsi="Tahoma" w:cs="Tahoma"/>
+                <w:sz w:val="28"/>
+                <w:szCs w:val="28"/>
                 <w:lang w:val="en-US"/>
               </w:rPr>
             </w:pPr>
@@ -1334,119 +1361,6 @@
           <w:lang w:val="en-US"/>
         </w:rPr>
       </w:pPr>
-      <w:r>
-        <w:rPr>
-          <w:rFonts w:ascii="Tahoma" w:hAnsi="Tahoma" w:cs="Tahoma"/>
-          <w:noProof/>
-          <w:sz w:val="28"/>
-          <w:szCs w:val="28"/>
-          <w:lang w:val="en-US"/>
-        </w:rPr>
-        <w:drawing>
-          <wp:inline distT="0" distB="0" distL="0" distR="0" wp14:anchorId="3FAEAE9E" wp14:editId="2B6DB359">
-            <wp:extent cx="1924050" cy="914400"/>
-            <wp:effectExtent l="0" t="0" r="0" b="0"/>
-            <wp:docPr id="635387031" name="Picture 1"/>
-            <wp:cNvGraphicFramePr>
-              <a:graphicFrameLocks xmlns:a="http://schemas.openxmlformats.org/drawingml/2006/main" noChangeAspect="1"/>
-            </wp:cNvGraphicFramePr>
-            <a:graphic xmlns:a="http://schemas.openxmlformats.org/drawingml/2006/main">
-              <a:graphicData uri="http://schemas.openxmlformats.org/drawingml/2006/picture">
-                <pic:pic xmlns:pic="http://schemas.openxmlformats.org/drawingml/2006/picture">
-                  <pic:nvPicPr>
-                    <pic:cNvPr id="0" name="Picture 1"/>
-                    <pic:cNvPicPr>
-                      <a:picLocks noChangeAspect="1" noChangeArrowheads="1"/>
-                    </pic:cNvPicPr>
-                  </pic:nvPicPr>
-                  <pic:blipFill>
-                    <a:blip r:embed="rId5">
-                      <a:extLst>
-                        <a:ext uri="{28A0092B-C50C-407E-A947-70E740481C1C}">
-                          <a14:useLocalDpi xmlns:a14="http://schemas.microsoft.com/office/drawing/2010/main" val="0"/>
-                        </a:ext>
-                      </a:extLst>
-                    </a:blip>
-                    <a:srcRect/>
-                    <a:stretch>
-                      <a:fillRect/>
-                    </a:stretch>
-                  </pic:blipFill>
-                  <pic:spPr bwMode="auto">
-                    <a:xfrm>
-                      <a:off x="0" y="0"/>
-                      <a:ext cx="1945073" cy="924391"/>
-                    </a:xfrm>
-                    <a:prstGeom prst="rect">
-                      <a:avLst/>
-                    </a:prstGeom>
-                    <a:noFill/>
-                    <a:ln>
-                      <a:noFill/>
-                    </a:ln>
-                  </pic:spPr>
-                </pic:pic>
-              </a:graphicData>
-            </a:graphic>
-          </wp:inline>
-        </w:drawing>
-      </w:r>
-    </w:p>
-    <w:p>
-      <w:pPr>
-        <w:tabs>
-          <w:tab w:val="right" w:pos="9026"/>
-        </w:tabs>
-        <w:spacing w:line="256" w:lineRule="auto"/>
-        <w:contextualSpacing/>
-        <w:jc w:val="both"/>
-        <w:rPr>
-          <w:rFonts w:ascii="Tahoma" w:hAnsi="Tahoma" w:cs="Tahoma"/>
-          <w:sz w:val="28"/>
-          <w:szCs w:val="28"/>
-          <w:lang w:val="en-US"/>
-        </w:rPr>
-      </w:pPr>
-      <w:r>
-        <w:rPr>
-          <w:rFonts w:ascii="Tahoma" w:hAnsi="Tahoma" w:cs="Tahoma"/>
-          <w:sz w:val="28"/>
-          <w:szCs w:val="28"/>
-          <w:lang w:val="en-US"/>
-        </w:rPr>
-        <w:t>Etim, Ndukeabasi Kevin</w:t>
-      </w:r>
-      <w:r>
-        <w:rPr>
-          <w:rFonts w:ascii="Tahoma" w:hAnsi="Tahoma" w:cs="Tahoma"/>
-          <w:sz w:val="28"/>
-          <w:szCs w:val="28"/>
-          <w:lang w:val="en-US"/>
-        </w:rPr>
-        <w:tab/>
-      </w:r>
-    </w:p>
-    <w:p>
-      <w:pPr>
-        <w:spacing w:line="256" w:lineRule="auto"/>
-        <w:contextualSpacing/>
-        <w:jc w:val="both"/>
-        <w:rPr>
-          <w:rFonts w:ascii="Tahoma" w:hAnsi="Tahoma" w:cs="Tahoma"/>
-          <w:sz w:val="28"/>
-          <w:szCs w:val="28"/>
-          <w:lang w:val="en-US"/>
-        </w:rPr>
-      </w:pPr>
-      <w:r>
-        <w:rPr>
-          <w:rFonts w:ascii="Tahoma" w:hAnsi="Tahoma" w:cs="Tahoma"/>
-          <w:sz w:val="28"/>
-          <w:szCs w:val="28"/>
-          <w:lang w:val="en-US"/>
-        </w:rPr>
-        <w:t>PA I (Tech)</w:t>
-      </w:r>
     </w:p>
     <w:p>
       <w:pPr>
@@ -1740,8 +1654,6 @@
           <w:szCs w:val="28"/>
         </w:rPr>
       </w:pPr>
-      <w:bookmarkStart w:id="1" w:name="_GoBack"/>
-      <w:bookmarkEnd w:id="1"/>
     </w:p>
     <w:p>
       <w:pPr>
@@ -1768,13 +1680,53 @@
           <w:szCs w:val="28"/>
         </w:rPr>
       </w:pPr>
-      <w:r>
-        <w:rPr>
-          <w:rFonts w:ascii="Tahoma" w:hAnsi="Tahoma" w:cs="Tahoma"/>
-          <w:b/>
-          <w:sz w:val="28"/>
-          <w:szCs w:val="28"/>
-        </w:rPr>
+    </w:p>
+    <w:p>
+      <w:pPr>
+        <w:ind w:left="4320" w:firstLine="720"/>
+        <w:contextualSpacing/>
+        <w:jc w:val="both"/>
+        <w:rPr>
+          <w:rFonts w:ascii="Tahoma" w:hAnsi="Tahoma" w:cs="Tahoma"/>
+          <w:b/>
+          <w:sz w:val="28"/>
+          <w:szCs w:val="28"/>
+        </w:rPr>
+      </w:pPr>
+    </w:p>
+    <w:p>
+      <w:pPr>
+        <w:ind w:left="4320" w:firstLine="720"/>
+        <w:contextualSpacing/>
+        <w:jc w:val="both"/>
+        <w:rPr>
+          <w:rFonts w:ascii="Tahoma" w:hAnsi="Tahoma" w:cs="Tahoma"/>
+          <w:b/>
+          <w:sz w:val="28"/>
+          <w:szCs w:val="28"/>
+        </w:rPr>
+      </w:pPr>
+    </w:p>
+    <w:p>
+      <w:pPr>
+        <w:ind w:left="4320" w:firstLine="720"/>
+        <w:contextualSpacing/>
+        <w:jc w:val="both"/>
+        <w:rPr>
+          <w:rFonts w:ascii="Tahoma" w:hAnsi="Tahoma" w:cs="Tahoma"/>
+          <w:b/>
+          <w:sz w:val="28"/>
+          <w:szCs w:val="28"/>
+        </w:rPr>
+      </w:pPr>
+      <w:r>
+        <w:rPr>
+          <w:rFonts w:ascii="Tahoma" w:hAnsi="Tahoma" w:cs="Tahoma"/>
+          <w:b/>
+          <w:sz w:val="28"/>
+          <w:szCs w:val="28"/>
+        </w:rPr>
+        <w:lastRenderedPageBreak/>
         <w:t>{date}</w:t>
       </w:r>
     </w:p>
@@ -2491,6 +2443,8 @@
           <w:szCs w:val="28"/>
         </w:rPr>
       </w:pPr>
+      <w:bookmarkStart w:id="1" w:name="_GoBack"/>
+      <w:bookmarkEnd w:id="1"/>
     </w:p>
     <w:sectPr>
       <w:pgSz w:w="11906" w:h="16838"/>

</xml_diff>